<commit_message>
Trying again, new dataset Housing
</commit_message>
<xml_diff>
--- a/MachineLearningCA1.docx
+++ b/MachineLearningCA1.docx
@@ -1768,21 +1768,7 @@
           <w:rFonts w:cs="Calibri"/>
           <w:kern w:val="0"/>
         </w:rPr>
-        <w:t xml:space="preserve">Data Variability: Housing markets differ a lot from place to place, even within the same city. For example, a house in one </w:t>
-      </w:r>
-      <w:r>
-        <w:rPr>
-          <w:rFonts w:cs="Calibri"/>
-          <w:kern w:val="0"/>
-        </w:rPr>
-        <w:t>neighbourhood</w:t>
-      </w:r>
-      <w:r>
-        <w:rPr>
-          <w:rFonts w:cs="Calibri"/>
-          <w:kern w:val="0"/>
-        </w:rPr>
-        <w:t xml:space="preserve"> might be more expensive than a similar house in another area. Predictive models need to understand these differences while still being useful in different places.</w:t>
+        <w:t>Data Variability: Housing markets differ a lot from place to place, even within the same city. For example, a house in one neighbourhood might be more expensive than a similar house in another area. Predictive models need to understand these differences while still being useful in different places.</w:t>
       </w:r>
     </w:p>
     <w:p>
@@ -1858,21 +1844,7 @@
           <w:rFonts w:cs="Calibri"/>
           <w:kern w:val="0"/>
         </w:rPr>
-        <w:t xml:space="preserve">Data Quality: Making sure that the information we have about houses is accurate and reliable is </w:t>
-      </w:r>
-      <w:r>
-        <w:rPr>
-          <w:rFonts w:cs="Calibri"/>
-          <w:kern w:val="0"/>
-        </w:rPr>
-        <w:t>important</w:t>
-      </w:r>
-      <w:r>
-        <w:rPr>
-          <w:rFonts w:cs="Calibri"/>
-          <w:kern w:val="0"/>
-        </w:rPr>
-        <w:t xml:space="preserve"> for making good predictions. Sometimes, the data we have might be missing or wrong, and that can mess up our predictions if we don't handle it carefully.</w:t>
+        <w:t>Data Quality: Making sure that the information we have about houses is accurate and reliable is important for making good predictions. Sometimes, the data we have might be missing or wrong, and that can mess up our predictions if we don't handle it carefully.</w:t>
       </w:r>
     </w:p>
     <w:p>
@@ -1951,7 +1923,35 @@
           <w:rFonts w:cs="Calibri"/>
           <w:kern w:val="0"/>
         </w:rPr>
-        <w:t xml:space="preserve">The Ames Housing dataset is a collection of data about houses in Ames, Iowa, USA. </w:t>
+        <w:t xml:space="preserve">The Housing </w:t>
+      </w:r>
+      <w:r>
+        <w:rPr>
+          <w:rFonts w:cs="Calibri"/>
+          <w:kern w:val="0"/>
+        </w:rPr>
+        <w:t xml:space="preserve">Prices </w:t>
+      </w:r>
+      <w:r>
+        <w:rPr>
+          <w:rFonts w:cs="Calibri"/>
+          <w:kern w:val="0"/>
+        </w:rPr>
+        <w:t xml:space="preserve">dataset is a collection of data about houses in </w:t>
+      </w:r>
+      <w:r>
+        <w:rPr>
+          <w:rFonts w:cs="Calibri"/>
+          <w:kern w:val="0"/>
+        </w:rPr>
+        <w:t>the</w:t>
+      </w:r>
+      <w:r>
+        <w:rPr>
+          <w:rFonts w:cs="Calibri"/>
+          <w:kern w:val="0"/>
+        </w:rPr>
+        <w:t xml:space="preserve"> USA. </w:t>
       </w:r>
     </w:p>
     <w:p>
@@ -1977,7 +1977,7 @@
           <w:rFonts w:cs="Calibri"/>
           <w:kern w:val="0"/>
         </w:rPr>
-        <w:t>2930</w:t>
+        <w:t>545</w:t>
       </w:r>
       <w:r>
         <w:rPr>
@@ -1991,7 +1991,14 @@
           <w:rFonts w:cs="Calibri"/>
           <w:kern w:val="0"/>
         </w:rPr>
-        <w:t xml:space="preserve">82 </w:t>
+        <w:t>13</w:t>
+      </w:r>
+      <w:r>
+        <w:rPr>
+          <w:rFonts w:cs="Calibri"/>
+          <w:kern w:val="0"/>
+        </w:rPr>
+        <w:t xml:space="preserve"> </w:t>
       </w:r>
       <w:r>
         <w:rPr>
@@ -2048,7 +2055,21 @@
           <w:rFonts w:cs="Calibri"/>
           <w:kern w:val="0"/>
         </w:rPr>
-        <w:t>It is relevant in the real world as it is about people’s homes and describes features such as size, location and amenities.</w:t>
+        <w:t xml:space="preserve">It is relevant in the real world as it is about people’s homes and describes features such as size, </w:t>
+      </w:r>
+      <w:r>
+        <w:rPr>
+          <w:rFonts w:cs="Calibri"/>
+          <w:kern w:val="0"/>
+        </w:rPr>
+        <w:t>number of bedrooms</w:t>
+      </w:r>
+      <w:r>
+        <w:rPr>
+          <w:rFonts w:cs="Calibri"/>
+          <w:kern w:val="0"/>
+        </w:rPr>
+        <w:t xml:space="preserve"> and amenities.</w:t>
       </w:r>
     </w:p>
     <w:p>
@@ -2072,7 +2093,44 @@
           <w:rFonts w:cs="Calibri"/>
           <w:kern w:val="0"/>
         </w:rPr>
-        <w:t>It has a wide range of features, both numerical and categorical which make it perfect for testing and training prediction models on.</w:t>
+        <w:t xml:space="preserve">It has a </w:t>
+      </w:r>
+      <w:r>
+        <w:rPr>
+          <w:rFonts w:cs="Calibri"/>
+          <w:kern w:val="0"/>
+        </w:rPr>
+        <w:t>good</w:t>
+      </w:r>
+      <w:r>
+        <w:rPr>
+          <w:rFonts w:cs="Calibri"/>
+          <w:kern w:val="0"/>
+        </w:rPr>
+        <w:t xml:space="preserve"> range of features, both numerical</w:t>
+      </w:r>
+      <w:r>
+        <w:rPr>
+          <w:rFonts w:cs="Calibri"/>
+          <w:kern w:val="0"/>
+        </w:rPr>
+        <w:t xml:space="preserve">, </w:t>
+      </w:r>
+      <w:proofErr w:type="spellStart"/>
+      <w:r>
+        <w:rPr>
+          <w:rFonts w:cs="Calibri"/>
+          <w:kern w:val="0"/>
+        </w:rPr>
+        <w:t>boolean</w:t>
+      </w:r>
+      <w:proofErr w:type="spellEnd"/>
+      <w:r>
+        <w:rPr>
+          <w:rFonts w:cs="Calibri"/>
+          <w:kern w:val="0"/>
+        </w:rPr>
+        <w:t xml:space="preserve"> and categorical which make it perfect for testing and training prediction models on.</w:t>
       </w:r>
     </w:p>
     <w:p>
@@ -2096,7 +2154,7 @@
           <w:rFonts w:cs="Calibri"/>
           <w:kern w:val="0"/>
         </w:rPr>
-        <w:t>It is large enough and complex enough to showcase various machine learning techniques and offers challenges like missing data, categorical variables and feature engineering opportunities.</w:t>
+        <w:t>It is large enough and complex enough to showcase various machine learning techniques and offers challenges like categorical variables and feature engineering opportunities.</w:t>
       </w:r>
     </w:p>
     <w:p>
@@ -2212,39 +2270,77 @@
           <w:rFonts w:cs="Calibri"/>
           <w:kern w:val="0"/>
         </w:rPr>
-        <w:t xml:space="preserve">variables like 'Lot Area' (the size of the lot in square feet), 'Year Built' (the year the house was built), 'Bedroom </w:t>
-      </w:r>
-      <w:proofErr w:type="spellStart"/>
-      <w:r>
-        <w:rPr>
-          <w:rFonts w:cs="Calibri"/>
-          <w:kern w:val="0"/>
-        </w:rPr>
-        <w:t>AbvGr</w:t>
-      </w:r>
-      <w:proofErr w:type="spellEnd"/>
-      <w:r>
-        <w:rPr>
-          <w:rFonts w:cs="Calibri"/>
-          <w:kern w:val="0"/>
-        </w:rPr>
-        <w:t>' (the number of bedrooms above ground), and '</w:t>
-      </w:r>
-      <w:proofErr w:type="spellStart"/>
-      <w:r>
-        <w:rPr>
-          <w:rFonts w:cs="Calibri"/>
-          <w:kern w:val="0"/>
-        </w:rPr>
-        <w:t>SalePrice</w:t>
-      </w:r>
-      <w:proofErr w:type="spellEnd"/>
-      <w:r>
-        <w:rPr>
-          <w:rFonts w:cs="Calibri"/>
-          <w:kern w:val="0"/>
-        </w:rPr>
-        <w:t>' (the price at which the house was sold).</w:t>
+        <w:t>variables like '</w:t>
+      </w:r>
+      <w:r>
+        <w:rPr>
+          <w:rFonts w:cs="Calibri"/>
+          <w:kern w:val="0"/>
+        </w:rPr>
+        <w:t xml:space="preserve">area </w:t>
+      </w:r>
+      <w:r>
+        <w:rPr>
+          <w:rFonts w:cs="Calibri"/>
+          <w:kern w:val="0"/>
+        </w:rPr>
+        <w:t xml:space="preserve">(the </w:t>
+      </w:r>
+      <w:r>
+        <w:rPr>
+          <w:rFonts w:cs="Calibri"/>
+          <w:kern w:val="0"/>
+        </w:rPr>
+        <w:t xml:space="preserve">area of the house in </w:t>
+      </w:r>
+      <w:r>
+        <w:rPr>
+          <w:rFonts w:cs="Calibri"/>
+          <w:kern w:val="0"/>
+        </w:rPr>
+        <w:t>square feet), 'Year Built' (the year the house was built), '</w:t>
+      </w:r>
+      <w:r>
+        <w:rPr>
+          <w:rFonts w:cs="Calibri"/>
+          <w:kern w:val="0"/>
+        </w:rPr>
+        <w:t>b</w:t>
+      </w:r>
+      <w:r>
+        <w:rPr>
+          <w:rFonts w:cs="Calibri"/>
+          <w:kern w:val="0"/>
+        </w:rPr>
+        <w:t>edroom</w:t>
+      </w:r>
+      <w:r>
+        <w:rPr>
+          <w:rFonts w:cs="Calibri"/>
+          <w:kern w:val="0"/>
+        </w:rPr>
+        <w:t>s</w:t>
+      </w:r>
+      <w:r>
+        <w:rPr>
+          <w:rFonts w:cs="Calibri"/>
+          <w:kern w:val="0"/>
+        </w:rPr>
+        <w:t>' (the number of bedrooms), and '</w:t>
+      </w:r>
+      <w:r>
+        <w:rPr>
+          <w:rFonts w:cs="Calibri"/>
+          <w:kern w:val="0"/>
+        </w:rPr>
+        <w:t>p</w:t>
+      </w:r>
+      <w:r>
+        <w:rPr>
+          <w:rFonts w:cs="Calibri"/>
+          <w:kern w:val="0"/>
+        </w:rPr>
+        <w:t>rice' (the price at which the house was sold).</w:t>
       </w:r>
     </w:p>
     <w:p>
@@ -2268,15 +2364,37 @@
           <w:rFonts w:cs="Calibri"/>
           <w:kern w:val="0"/>
         </w:rPr>
-        <w:t>Categorical features: These include variables like '</w:t>
+        <w:t xml:space="preserve">Categorical features: </w:t>
+      </w:r>
+      <w:r>
+        <w:rPr>
+          <w:rFonts w:cs="Calibri"/>
+          <w:kern w:val="0"/>
+        </w:rPr>
+        <w:t>There is one</w:t>
+      </w:r>
+      <w:r>
+        <w:rPr>
+          <w:rFonts w:cs="Calibri"/>
+          <w:kern w:val="0"/>
+        </w:rPr>
+        <w:t xml:space="preserve"> variable </w:t>
+      </w:r>
+      <w:r>
+        <w:rPr>
+          <w:rFonts w:cs="Calibri"/>
+          <w:kern w:val="0"/>
+        </w:rPr>
+        <w:t>‘</w:t>
       </w:r>
       <w:proofErr w:type="spellStart"/>
-      <w:r>
-        <w:rPr>
-          <w:rFonts w:cs="Calibri"/>
-          <w:kern w:val="0"/>
-        </w:rPr>
-        <w:t>Neighborhood</w:t>
+      <w:proofErr w:type="gramStart"/>
+      <w:r>
+        <w:rPr>
+          <w:rFonts w:cs="Calibri"/>
+          <w:kern w:val="0"/>
+        </w:rPr>
+        <w:t>furnishingstatus</w:t>
       </w:r>
       <w:proofErr w:type="spellEnd"/>
       <w:r>
@@ -2284,26 +2402,52 @@
           <w:rFonts w:cs="Calibri"/>
           <w:kern w:val="0"/>
         </w:rPr>
-        <w:t>'</w:t>
-      </w:r>
-      <w:r>
-        <w:rPr>
-          <w:rFonts w:cs="Calibri"/>
-          <w:kern w:val="0"/>
-        </w:rPr>
-        <w:t xml:space="preserve">, </w:t>
-      </w:r>
-      <w:r>
-        <w:rPr>
-          <w:rFonts w:cs="Calibri"/>
-          <w:kern w:val="0"/>
-        </w:rPr>
-        <w:t>'Exterior 1st' (the exterior covering of the house), 'Heating' (the type of heating system), and 'Garage Type' (the type of garage, if any).</w:t>
-      </w:r>
+        <w:t>’</w:t>
+      </w:r>
+      <w:proofErr w:type="gramEnd"/>
     </w:p>
     <w:p>
       <w:pPr>
         <w:pStyle w:val="ListParagraph"/>
+        <w:numPr>
+          <w:ilvl w:val="0"/>
+          <w:numId w:val="8"/>
+        </w:numPr>
+        <w:autoSpaceDE w:val="0"/>
+        <w:autoSpaceDN w:val="0"/>
+        <w:adjustRightInd w:val="0"/>
+        <w:spacing w:after="0" w:line="240" w:lineRule="auto"/>
+        <w:rPr>
+          <w:rFonts w:cs="Calibri"/>
+          <w:kern w:val="0"/>
+        </w:rPr>
+      </w:pPr>
+      <w:r>
+        <w:rPr>
+          <w:rFonts w:cs="Calibri"/>
+          <w:kern w:val="0"/>
+        </w:rPr>
+        <w:t>Boolean features: These include ‘basement’ and ‘</w:t>
+      </w:r>
+      <w:proofErr w:type="spellStart"/>
+      <w:r>
+        <w:rPr>
+          <w:rFonts w:cs="Calibri"/>
+          <w:kern w:val="0"/>
+        </w:rPr>
+        <w:t>hotwaterheating</w:t>
+      </w:r>
+      <w:proofErr w:type="spellEnd"/>
+      <w:r>
+        <w:rPr>
+          <w:rFonts w:cs="Calibri"/>
+          <w:kern w:val="0"/>
+        </w:rPr>
+        <w:t>’.</w:t>
+      </w:r>
+    </w:p>
+    <w:p>
+      <w:pPr>
         <w:autoSpaceDE w:val="0"/>
         <w:autoSpaceDN w:val="0"/>
         <w:adjustRightInd w:val="0"/>
@@ -2927,28 +3071,28 @@
           <w:color w:val="000000"/>
           <w:kern w:val="0"/>
         </w:rPr>
+        <w:t>1. A clear introduction, motivation, a description of the problem domain, and an explanation of how the</w:t>
+      </w:r>
+    </w:p>
+    <w:p>
+      <w:pPr>
+        <w:autoSpaceDE w:val="0"/>
+        <w:autoSpaceDN w:val="0"/>
+        <w:adjustRightInd w:val="0"/>
+        <w:spacing w:after="0" w:line="240" w:lineRule="auto"/>
+        <w:rPr>
+          <w:rFonts w:cs="Calibri"/>
+          <w:color w:val="000000"/>
+          <w:kern w:val="0"/>
+        </w:rPr>
+      </w:pPr>
+      <w:r>
+        <w:rPr>
+          <w:rFonts w:cs="Calibri"/>
+          <w:color w:val="000000"/>
+          <w:kern w:val="0"/>
+        </w:rPr>
         <w:lastRenderedPageBreak/>
-        <w:t>1. A clear introduction, motivation, a description of the problem domain, and an explanation of how the</w:t>
-      </w:r>
-    </w:p>
-    <w:p>
-      <w:pPr>
-        <w:autoSpaceDE w:val="0"/>
-        <w:autoSpaceDN w:val="0"/>
-        <w:adjustRightInd w:val="0"/>
-        <w:spacing w:after="0" w:line="240" w:lineRule="auto"/>
-        <w:rPr>
-          <w:rFonts w:cs="Calibri"/>
-          <w:color w:val="000000"/>
-          <w:kern w:val="0"/>
-        </w:rPr>
-      </w:pPr>
-      <w:r>
-        <w:rPr>
-          <w:rFonts w:cs="Calibri"/>
-          <w:color w:val="000000"/>
-          <w:kern w:val="0"/>
-        </w:rPr>
         <w:t>project's goals are justified using Prediction / Classification algorithms.</w:t>
       </w:r>
     </w:p>

</xml_diff>